<commit_message>
Mockup Savio Elias Häsler
</commit_message>
<xml_diff>
--- a/Dokumentationsvorlage-Mobile-App.202.docx
+++ b/Dokumentationsvorlage-Mobile-App.202.docx
@@ -1,6 +1,6 @@
 
 <file path=word/document.xml><?xml version="1.0" encoding="utf-8"?>
-<w:document xmlns:wpc="http://schemas.microsoft.com/office/word/2010/wordprocessingCanvas" xmlns:cx="http://schemas.microsoft.com/office/drawing/2014/chartex" xmlns:cx1="http://schemas.microsoft.com/office/drawing/2015/9/8/chartex" xmlns:cx2="http://schemas.microsoft.com/office/drawing/2015/10/21/chartex" xmlns:cx3="http://schemas.microsoft.com/office/drawing/2016/5/9/chartex" xmlns:cx4="http://schemas.microsoft.com/office/drawing/2016/5/10/chartex" xmlns:cx5="http://schemas.microsoft.com/office/drawing/2016/5/11/chartex" xmlns:cx6="http://schemas.microsoft.com/office/drawing/2016/5/12/chartex" xmlns:cx7="http://schemas.microsoft.com/office/drawing/2016/5/13/chartex" xmlns:cx8="http://schemas.microsoft.com/office/drawing/2016/5/14/chartex" xmlns:mc="http://schemas.openxmlformats.org/markup-compatibility/2006" xmlns:aink="http://schemas.microsoft.com/office/drawing/2016/ink" xmlns:am3d="http://schemas.microsoft.com/office/drawing/2017/model3d" xmlns:o="urn:schemas-microsoft-com:office:office" xmlns:r="http://schemas.openxmlformats.org/officeDocument/2006/relationships" xmlns:m="http://schemas.openxmlformats.org/officeDocument/2006/math" xmlns:v="urn:schemas-microsoft-com:vml" xmlns:wp14="http://schemas.microsoft.com/office/word/2010/wordprocessingDrawing" xmlns:wp="http://schemas.openxmlformats.org/drawingml/2006/wordprocessingDrawing" xmlns:w10="urn:schemas-microsoft-com:office:word" xmlns:w="http://schemas.openxmlformats.org/wordprocessingml/2006/main" xmlns:w14="http://schemas.microsoft.com/office/word/2010/wordml" xmlns:w15="http://schemas.microsoft.com/office/word/2012/wordml" xmlns:w16cex="http://schemas.microsoft.com/office/word/2018/wordml/cex" xmlns:w16cid="http://schemas.microsoft.com/office/word/2016/wordml/cid" xmlns:w16="http://schemas.microsoft.com/office/word/2018/wordml" xmlns:w16se="http://schemas.microsoft.com/office/word/2015/wordml/symex" xmlns:wpg="http://schemas.microsoft.com/office/word/2010/wordprocessingGroup" xmlns:wpi="http://schemas.microsoft.com/office/word/2010/wordprocessingInk" xmlns:wne="http://schemas.microsoft.com/office/word/2006/wordml" xmlns:wps="http://schemas.microsoft.com/office/word/2010/wordprocessingShape" mc:Ignorable="w14 w15 w16se w16cid w16 w16cex wp14">
+<w:document xmlns:wpc="http://schemas.microsoft.com/office/word/2010/wordprocessingCanvas" xmlns:cx="http://schemas.microsoft.com/office/drawing/2014/chartex" xmlns:cx1="http://schemas.microsoft.com/office/drawing/2015/9/8/chartex" xmlns:cx2="http://schemas.microsoft.com/office/drawing/2015/10/21/chartex" xmlns:cx3="http://schemas.microsoft.com/office/drawing/2016/5/9/chartex" xmlns:cx4="http://schemas.microsoft.com/office/drawing/2016/5/10/chartex" xmlns:cx5="http://schemas.microsoft.com/office/drawing/2016/5/11/chartex" xmlns:cx6="http://schemas.microsoft.com/office/drawing/2016/5/12/chartex" xmlns:cx7="http://schemas.microsoft.com/office/drawing/2016/5/13/chartex" xmlns:cx8="http://schemas.microsoft.com/office/drawing/2016/5/14/chartex" xmlns:mc="http://schemas.openxmlformats.org/markup-compatibility/2006" xmlns:aink="http://schemas.microsoft.com/office/drawing/2016/ink" xmlns:am3d="http://schemas.microsoft.com/office/drawing/2017/model3d" xmlns:o="urn:schemas-microsoft-com:office:office" xmlns:r="http://schemas.openxmlformats.org/officeDocument/2006/relationships" xmlns:m="http://schemas.openxmlformats.org/officeDocument/2006/math" xmlns:v="urn:schemas-microsoft-com:vml" xmlns:wp14="http://schemas.microsoft.com/office/word/2010/wordprocessingDrawing" xmlns:wp="http://schemas.openxmlformats.org/drawingml/2006/wordprocessingDrawing" xmlns:w10="urn:schemas-microsoft-com:office:word" xmlns:w="http://schemas.openxmlformats.org/wordprocessingml/2006/main" xmlns:w14="http://schemas.microsoft.com/office/word/2010/wordml" xmlns:w15="http://schemas.microsoft.com/office/word/2012/wordml" xmlns:w16cex="http://schemas.microsoft.com/office/word/2018/wordml/cex" xmlns:w16cid="http://schemas.microsoft.com/office/word/2016/wordml/cid" xmlns:w16="http://schemas.microsoft.com/office/word/2018/wordml" xmlns:w16sdtdh="http://schemas.microsoft.com/office/word/2020/wordml/sdtdatahash" xmlns:w16se="http://schemas.microsoft.com/office/word/2015/wordml/symex" xmlns:wpg="http://schemas.microsoft.com/office/word/2010/wordprocessingGroup" xmlns:wpi="http://schemas.microsoft.com/office/word/2010/wordprocessingInk" xmlns:wne="http://schemas.microsoft.com/office/word/2006/wordml" xmlns:wps="http://schemas.microsoft.com/office/word/2010/wordprocessingShape" mc:Ignorable="w14 w15 w16se w16cid w16 w16cex w16sdtdh wp14">
   <w:body>
     <w:bookmarkStart w:id="0" w:name="_Toc436145550" w:displacedByCustomXml="next"/>
     <w:sdt>
@@ -1965,7 +1965,13 @@
     </w:p>
     <w:p>
       <w:r>
-        <w:t>Als Benutzer möchte ich wissen, welche Skins im Shop sind, um mein Budget planen zu können.</w:t>
+        <w:t xml:space="preserve">Als Benutzer möchte ich wissen, welche Skins im Shop sind, um </w:t>
+      </w:r>
+      <w:r>
+        <w:t>das</w:t>
+      </w:r>
+      <w:r>
+        <w:t xml:space="preserve"> Budget planen zu können.</w:t>
       </w:r>
     </w:p>
     <w:p>
@@ -1974,32 +1980,7 @@
       </w:r>
     </w:p>
     <w:p>
-      <w:pPr>
-        <w:rPr>
-          <w:rFonts w:ascii="Segoe UI" w:eastAsia="Times New Roman" w:hAnsi="Segoe UI" w:cs="Segoe UI"/>
-          <w:sz w:val="21"/>
-          <w:szCs w:val="21"/>
-          <w:lang w:eastAsia="de-CH"/>
-        </w:rPr>
-      </w:pPr>
-      <w:r>
-        <w:rPr>
-          <w:rFonts w:ascii="Segoe UI" w:eastAsia="Times New Roman" w:hAnsi="Segoe UI" w:cs="Segoe UI"/>
-          <w:sz w:val="21"/>
-          <w:szCs w:val="21"/>
-          <w:lang w:eastAsia="de-CH"/>
-        </w:rPr>
-        <w:t>Als Benutzer möchte ich die Preise der Skins sehen, um sie miteinander zu vergleichen.</w:t>
-      </w:r>
-    </w:p>
-    <w:p>
-      <w:r>
-        <w:rPr>
-          <w:rFonts w:ascii="Segoe UI" w:eastAsia="Times New Roman" w:hAnsi="Segoe UI" w:cs="Segoe UI"/>
-          <w:sz w:val="21"/>
-          <w:szCs w:val="21"/>
-          <w:lang w:eastAsia="de-CH"/>
-        </w:rPr>
+      <w:r>
         <w:t>Als Benutzer möchte ich die Seltenheitsfarbe der Skins sehen, um direkt zu wissen was für eine Seltenheit sie haben.</w:t>
       </w:r>
     </w:p>
@@ -2014,10 +1995,20 @@
         <w:t>Als Benutzer möchte ich den Spielgegenstand in einer Detailansicht ansehen können, um meinen Kaufentschluss zu bestätigen.</w:t>
       </w:r>
     </w:p>
+    <w:p>
+      <w:r>
+        <w:t>Als Benutzer möchte ich die Preise der Skins sehen, um sie miteinander zu vergleichen.</w:t>
+      </w:r>
+    </w:p>
     <w:p/>
     <w:p>
       <w:r>
         <w:t>Als Benutzer möchte ich täglich die neusten Infos erfahren, um auf dem neusten Stand sein zu können.</w:t>
+      </w:r>
+    </w:p>
+    <w:p>
+      <w:r>
+        <w:t>Als Benutzer möchte ich die aktuellen Informationen zum Spiel erhalten, um mich auf neue Sachen freuen zu können.</w:t>
       </w:r>
     </w:p>
     <w:p>
@@ -2103,7 +2094,6 @@
           <w:highlight w:val="yellow"/>
         </w:rPr>
       </w:pPr>
-      <w:proofErr w:type="spellStart"/>
       <w:r>
         <w:rPr>
           <w:b/>
@@ -2111,7 +2101,6 @@
         </w:rPr>
         <w:t>Startactivity</w:t>
       </w:r>
-      <w:proofErr w:type="spellEnd"/>
       <w:r>
         <w:rPr>
           <w:b/>
@@ -2123,21 +2112,7 @@
         <w:rPr>
           <w:highlight w:val="yellow"/>
         </w:rPr>
-        <w:t xml:space="preserve">Innerhalb der </w:t>
-      </w:r>
-      <w:proofErr w:type="spellStart"/>
-      <w:r>
-        <w:rPr>
-          <w:highlight w:val="yellow"/>
-        </w:rPr>
-        <w:t>StartActivity</w:t>
-      </w:r>
-      <w:proofErr w:type="spellEnd"/>
-      <w:r>
-        <w:rPr>
-          <w:highlight w:val="yellow"/>
-        </w:rPr>
-        <w:t xml:space="preserve"> wird dem Benutzer zentral ein Login-Formular  präsentiert. </w:t>
+        <w:t xml:space="preserve">Innerhalb der StartActivity wird dem Benutzer zentral ein Login-Formular  präsentiert. </w:t>
       </w:r>
       <w:r>
         <w:rPr>
@@ -2219,94 +2194,73 @@
         <w:rPr>
           <w:highlight w:val="yellow"/>
         </w:rPr>
-        <w:t xml:space="preserve">In der «Badi-Galerie»-Ansicht wird dem Benutzer ein </w:t>
-      </w:r>
-      <w:proofErr w:type="spellStart"/>
+        <w:t xml:space="preserve">In der «Badi-Galerie»-Ansicht wird dem Benutzer ein Grid mit den favorisierten Schwimmbäder angezeigt. Jedes einzelne </w:t>
+      </w:r>
       <w:r>
         <w:rPr>
           <w:highlight w:val="yellow"/>
         </w:rPr>
-        <w:t>Grid</w:t>
-      </w:r>
-      <w:proofErr w:type="spellEnd"/>
+        <w:t>Schwimmbad</w:t>
+      </w:r>
       <w:r>
         <w:rPr>
           <w:highlight w:val="yellow"/>
         </w:rPr>
-        <w:t xml:space="preserve"> mit den favorisierten Schwimmbäder angezeigt. Jedes einzelne </w:t>
+        <w:t xml:space="preserve"> wird mit einem Bild präsentiert. In der </w:t>
       </w:r>
       <w:r>
         <w:rPr>
           <w:highlight w:val="yellow"/>
         </w:rPr>
-        <w:t>Schwimmbad</w:t>
+        <w:t>in der unteren</w:t>
       </w:r>
       <w:r>
         <w:rPr>
           <w:highlight w:val="yellow"/>
         </w:rPr>
-        <w:t xml:space="preserve"> wird mit einem Bild präsentiert. In der </w:t>
+        <w:t xml:space="preserve"> Ecke jedes Bildes wird die aktuelle Temperatur angezeigt.</w:t>
       </w:r>
       <w:r>
         <w:rPr>
           <w:highlight w:val="yellow"/>
         </w:rPr>
-        <w:t>in der unteren</w:t>
+        <w:t xml:space="preserve"> Darunter den Namen der Badi und der Ort.</w:t>
       </w:r>
       <w:r>
         <w:rPr>
           <w:highlight w:val="yellow"/>
         </w:rPr>
-        <w:t xml:space="preserve"> Ecke jedes Bildes wird die aktuelle Temperatur angezeigt.</w:t>
+        <w:t xml:space="preserve"> In der Auflistung muss auf und ab navigiert werden können da man mehr Schwimmbäder hinzufügen kann als auf dem Display Platz haben. </w:t>
       </w:r>
       <w:r>
         <w:rPr>
           <w:highlight w:val="yellow"/>
         </w:rPr>
-        <w:t xml:space="preserve"> Darunter den Namen der Badi und der Ort.</w:t>
+        <w:t xml:space="preserve">Ein Floating-Action-Button mit einem </w:t>
       </w:r>
       <w:r>
         <w:rPr>
           <w:highlight w:val="yellow"/>
         </w:rPr>
-        <w:t xml:space="preserve"> In der Auflistung muss auf und ab navigiert werden können da man mehr Schwimmbäder hinzufügen kann als auf dem Display Platz haben. </w:t>
+        <w:t>Plus-</w:t>
       </w:r>
       <w:r>
         <w:rPr>
           <w:highlight w:val="yellow"/>
         </w:rPr>
-        <w:t xml:space="preserve">Ein Floating-Action-Button mit einem </w:t>
+        <w:t>Icon ist unten rechts am Screen platziert</w:t>
       </w:r>
       <w:r>
         <w:rPr>
           <w:highlight w:val="yellow"/>
         </w:rPr>
-        <w:t>Plus-</w:t>
+        <w:t xml:space="preserve"> um neue Schwimmbäder in die eigene Liste aufzunehmen.</w:t>
       </w:r>
       <w:r>
         <w:rPr>
           <w:highlight w:val="yellow"/>
         </w:rPr>
-        <w:t>Icon ist unten rechts am Screen platziert</w:t>
-      </w:r>
-      <w:r>
-        <w:rPr>
-          <w:highlight w:val="yellow"/>
-        </w:rPr>
-        <w:t xml:space="preserve"> um neue Schwimmbäder in die eigene Liste aufzunehmen.</w:t>
-      </w:r>
-      <w:r>
-        <w:rPr>
-          <w:highlight w:val="yellow"/>
-        </w:rPr>
-        <w:t xml:space="preserve"> In der Actionbar am oberen Rand wird rechts ein Kontextmenü platziert welches mit dem entsprechenden Button geöffnet werden kann. Darin sind die Punkte Einstellungen, </w:t>
-      </w:r>
-      <w:r>
-        <w:rPr>
-          <w:highlight w:val="yellow"/>
-        </w:rPr>
-        <w:lastRenderedPageBreak/>
-        <w:t>Hilfe und Logout zu finden.</w:t>
+        <w:t xml:space="preserve"> In der Actionbar am oberen Rand wird rechts ein Kontextmenü platziert welches mit dem entsprechenden Button geöffnet werden kann. Darin sind die Punkte Einstellungen, Hilfe und Logout zu finden.</w:t>
       </w:r>
       <w:r>
         <w:rPr>
@@ -2328,7 +2282,6 @@
           <w:highlight w:val="yellow"/>
         </w:rPr>
       </w:pPr>
-      <w:proofErr w:type="spellStart"/>
       <w:r>
         <w:rPr>
           <w:b/>
@@ -2336,7 +2289,6 @@
         </w:rPr>
         <w:t>Badidetails</w:t>
       </w:r>
-      <w:proofErr w:type="spellEnd"/>
       <w:r>
         <w:rPr>
           <w:b/>
@@ -2364,15 +2316,14 @@
           <w:highlight w:val="yellow"/>
         </w:rPr>
       </w:pPr>
-      <w:proofErr w:type="spellStart"/>
       <w:r>
         <w:rPr>
           <w:b/>
           <w:highlight w:val="yellow"/>
         </w:rPr>
+        <w:lastRenderedPageBreak/>
         <w:t>Badiauswahl</w:t>
       </w:r>
-      <w:proofErr w:type="spellEnd"/>
       <w:r>
         <w:rPr>
           <w:b/>
@@ -2467,13 +2418,11 @@
         <w:pStyle w:val="berschrift1"/>
       </w:pPr>
       <w:bookmarkStart w:id="6" w:name="_Toc7422485"/>
-      <w:proofErr w:type="spellStart"/>
       <w:r>
         <w:lastRenderedPageBreak/>
         <w:t>Testing</w:t>
       </w:r>
       <w:bookmarkEnd w:id="6"/>
-      <w:proofErr w:type="spellEnd"/>
     </w:p>
     <w:p>
       <w:pPr>
@@ -3655,7 +3604,7 @@
 </file>
 
 <file path=word/endnotes.xml><?xml version="1.0" encoding="utf-8"?>
-<w:endnotes xmlns:wpc="http://schemas.microsoft.com/office/word/2010/wordprocessingCanvas" xmlns:cx="http://schemas.microsoft.com/office/drawing/2014/chartex" xmlns:cx1="http://schemas.microsoft.com/office/drawing/2015/9/8/chartex" xmlns:cx2="http://schemas.microsoft.com/office/drawing/2015/10/21/chartex" xmlns:cx3="http://schemas.microsoft.com/office/drawing/2016/5/9/chartex" xmlns:cx4="http://schemas.microsoft.com/office/drawing/2016/5/10/chartex" xmlns:cx5="http://schemas.microsoft.com/office/drawing/2016/5/11/chartex" xmlns:cx6="http://schemas.microsoft.com/office/drawing/2016/5/12/chartex" xmlns:cx7="http://schemas.microsoft.com/office/drawing/2016/5/13/chartex" xmlns:cx8="http://schemas.microsoft.com/office/drawing/2016/5/14/chartex" xmlns:mc="http://schemas.openxmlformats.org/markup-compatibility/2006" xmlns:aink="http://schemas.microsoft.com/office/drawing/2016/ink" xmlns:am3d="http://schemas.microsoft.com/office/drawing/2017/model3d" xmlns:o="urn:schemas-microsoft-com:office:office" xmlns:r="http://schemas.openxmlformats.org/officeDocument/2006/relationships" xmlns:m="http://schemas.openxmlformats.org/officeDocument/2006/math" xmlns:v="urn:schemas-microsoft-com:vml" xmlns:wp14="http://schemas.microsoft.com/office/word/2010/wordprocessingDrawing" xmlns:wp="http://schemas.openxmlformats.org/drawingml/2006/wordprocessingDrawing" xmlns:w10="urn:schemas-microsoft-com:office:word" xmlns:w="http://schemas.openxmlformats.org/wordprocessingml/2006/main" xmlns:w14="http://schemas.microsoft.com/office/word/2010/wordml" xmlns:w15="http://schemas.microsoft.com/office/word/2012/wordml" xmlns:w16cex="http://schemas.microsoft.com/office/word/2018/wordml/cex" xmlns:w16cid="http://schemas.microsoft.com/office/word/2016/wordml/cid" xmlns:w16="http://schemas.microsoft.com/office/word/2018/wordml" xmlns:w16se="http://schemas.microsoft.com/office/word/2015/wordml/symex" xmlns:wpg="http://schemas.microsoft.com/office/word/2010/wordprocessingGroup" xmlns:wpi="http://schemas.microsoft.com/office/word/2010/wordprocessingInk" xmlns:wne="http://schemas.microsoft.com/office/word/2006/wordml" xmlns:wps="http://schemas.microsoft.com/office/word/2010/wordprocessingShape" mc:Ignorable="w14 w15 w16se w16cid w16 w16cex wp14">
+<w:endnotes xmlns:wpc="http://schemas.microsoft.com/office/word/2010/wordprocessingCanvas" xmlns:cx="http://schemas.microsoft.com/office/drawing/2014/chartex" xmlns:cx1="http://schemas.microsoft.com/office/drawing/2015/9/8/chartex" xmlns:cx2="http://schemas.microsoft.com/office/drawing/2015/10/21/chartex" xmlns:cx3="http://schemas.microsoft.com/office/drawing/2016/5/9/chartex" xmlns:cx4="http://schemas.microsoft.com/office/drawing/2016/5/10/chartex" xmlns:cx5="http://schemas.microsoft.com/office/drawing/2016/5/11/chartex" xmlns:cx6="http://schemas.microsoft.com/office/drawing/2016/5/12/chartex" xmlns:cx7="http://schemas.microsoft.com/office/drawing/2016/5/13/chartex" xmlns:cx8="http://schemas.microsoft.com/office/drawing/2016/5/14/chartex" xmlns:mc="http://schemas.openxmlformats.org/markup-compatibility/2006" xmlns:aink="http://schemas.microsoft.com/office/drawing/2016/ink" xmlns:am3d="http://schemas.microsoft.com/office/drawing/2017/model3d" xmlns:o="urn:schemas-microsoft-com:office:office" xmlns:r="http://schemas.openxmlformats.org/officeDocument/2006/relationships" xmlns:m="http://schemas.openxmlformats.org/officeDocument/2006/math" xmlns:v="urn:schemas-microsoft-com:vml" xmlns:wp14="http://schemas.microsoft.com/office/word/2010/wordprocessingDrawing" xmlns:wp="http://schemas.openxmlformats.org/drawingml/2006/wordprocessingDrawing" xmlns:w10="urn:schemas-microsoft-com:office:word" xmlns:w="http://schemas.openxmlformats.org/wordprocessingml/2006/main" xmlns:w14="http://schemas.microsoft.com/office/word/2010/wordml" xmlns:w15="http://schemas.microsoft.com/office/word/2012/wordml" xmlns:w16cex="http://schemas.microsoft.com/office/word/2018/wordml/cex" xmlns:w16cid="http://schemas.microsoft.com/office/word/2016/wordml/cid" xmlns:w16="http://schemas.microsoft.com/office/word/2018/wordml" xmlns:w16sdtdh="http://schemas.microsoft.com/office/word/2020/wordml/sdtdatahash" xmlns:w16se="http://schemas.microsoft.com/office/word/2015/wordml/symex" xmlns:wpg="http://schemas.microsoft.com/office/word/2010/wordprocessingGroup" xmlns:wpi="http://schemas.microsoft.com/office/word/2010/wordprocessingInk" xmlns:wne="http://schemas.microsoft.com/office/word/2006/wordml" xmlns:wps="http://schemas.microsoft.com/office/word/2010/wordprocessingShape" mc:Ignorable="w14 w15 w16se w16cid w16 w16cex w16sdtdh wp14">
   <w:endnote w:type="separator" w:id="-1">
     <w:p>
       <w:r>
@@ -3674,7 +3623,7 @@
 </file>
 
 <file path=word/footer1.xml><?xml version="1.0" encoding="utf-8"?>
-<w:ftr xmlns:wpc="http://schemas.microsoft.com/office/word/2010/wordprocessingCanvas" xmlns:cx="http://schemas.microsoft.com/office/drawing/2014/chartex" xmlns:cx1="http://schemas.microsoft.com/office/drawing/2015/9/8/chartex" xmlns:cx2="http://schemas.microsoft.com/office/drawing/2015/10/21/chartex" xmlns:cx3="http://schemas.microsoft.com/office/drawing/2016/5/9/chartex" xmlns:cx4="http://schemas.microsoft.com/office/drawing/2016/5/10/chartex" xmlns:cx5="http://schemas.microsoft.com/office/drawing/2016/5/11/chartex" xmlns:cx6="http://schemas.microsoft.com/office/drawing/2016/5/12/chartex" xmlns:cx7="http://schemas.microsoft.com/office/drawing/2016/5/13/chartex" xmlns:cx8="http://schemas.microsoft.com/office/drawing/2016/5/14/chartex" xmlns:mc="http://schemas.openxmlformats.org/markup-compatibility/2006" xmlns:aink="http://schemas.microsoft.com/office/drawing/2016/ink" xmlns:am3d="http://schemas.microsoft.com/office/drawing/2017/model3d" xmlns:o="urn:schemas-microsoft-com:office:office" xmlns:r="http://schemas.openxmlformats.org/officeDocument/2006/relationships" xmlns:m="http://schemas.openxmlformats.org/officeDocument/2006/math" xmlns:v="urn:schemas-microsoft-com:vml" xmlns:wp14="http://schemas.microsoft.com/office/word/2010/wordprocessingDrawing" xmlns:wp="http://schemas.openxmlformats.org/drawingml/2006/wordprocessingDrawing" xmlns:w10="urn:schemas-microsoft-com:office:word" xmlns:w="http://schemas.openxmlformats.org/wordprocessingml/2006/main" xmlns:w14="http://schemas.microsoft.com/office/word/2010/wordml" xmlns:w15="http://schemas.microsoft.com/office/word/2012/wordml" xmlns:w16cex="http://schemas.microsoft.com/office/word/2018/wordml/cex" xmlns:w16cid="http://schemas.microsoft.com/office/word/2016/wordml/cid" xmlns:w16="http://schemas.microsoft.com/office/word/2018/wordml" xmlns:w16se="http://schemas.microsoft.com/office/word/2015/wordml/symex" xmlns:wpg="http://schemas.microsoft.com/office/word/2010/wordprocessingGroup" xmlns:wpi="http://schemas.microsoft.com/office/word/2010/wordprocessingInk" xmlns:wne="http://schemas.microsoft.com/office/word/2006/wordml" xmlns:wps="http://schemas.microsoft.com/office/word/2010/wordprocessingShape" mc:Ignorable="w14 w15 w16se w16cid w16 w16cex wp14">
+<w:ftr xmlns:wpc="http://schemas.microsoft.com/office/word/2010/wordprocessingCanvas" xmlns:cx="http://schemas.microsoft.com/office/drawing/2014/chartex" xmlns:cx1="http://schemas.microsoft.com/office/drawing/2015/9/8/chartex" xmlns:cx2="http://schemas.microsoft.com/office/drawing/2015/10/21/chartex" xmlns:cx3="http://schemas.microsoft.com/office/drawing/2016/5/9/chartex" xmlns:cx4="http://schemas.microsoft.com/office/drawing/2016/5/10/chartex" xmlns:cx5="http://schemas.microsoft.com/office/drawing/2016/5/11/chartex" xmlns:cx6="http://schemas.microsoft.com/office/drawing/2016/5/12/chartex" xmlns:cx7="http://schemas.microsoft.com/office/drawing/2016/5/13/chartex" xmlns:cx8="http://schemas.microsoft.com/office/drawing/2016/5/14/chartex" xmlns:mc="http://schemas.openxmlformats.org/markup-compatibility/2006" xmlns:aink="http://schemas.microsoft.com/office/drawing/2016/ink" xmlns:am3d="http://schemas.microsoft.com/office/drawing/2017/model3d" xmlns:o="urn:schemas-microsoft-com:office:office" xmlns:r="http://schemas.openxmlformats.org/officeDocument/2006/relationships" xmlns:m="http://schemas.openxmlformats.org/officeDocument/2006/math" xmlns:v="urn:schemas-microsoft-com:vml" xmlns:wp14="http://schemas.microsoft.com/office/word/2010/wordprocessingDrawing" xmlns:wp="http://schemas.openxmlformats.org/drawingml/2006/wordprocessingDrawing" xmlns:w10="urn:schemas-microsoft-com:office:word" xmlns:w="http://schemas.openxmlformats.org/wordprocessingml/2006/main" xmlns:w14="http://schemas.microsoft.com/office/word/2010/wordml" xmlns:w15="http://schemas.microsoft.com/office/word/2012/wordml" xmlns:w16cex="http://schemas.microsoft.com/office/word/2018/wordml/cex" xmlns:w16cid="http://schemas.microsoft.com/office/word/2016/wordml/cid" xmlns:w16="http://schemas.microsoft.com/office/word/2018/wordml" xmlns:w16sdtdh="http://schemas.microsoft.com/office/word/2020/wordml/sdtdatahash" xmlns:w16se="http://schemas.microsoft.com/office/word/2015/wordml/symex" xmlns:wpg="http://schemas.microsoft.com/office/word/2010/wordprocessingGroup" xmlns:wpi="http://schemas.microsoft.com/office/word/2010/wordprocessingInk" xmlns:wne="http://schemas.microsoft.com/office/word/2006/wordml" xmlns:wps="http://schemas.microsoft.com/office/word/2010/wordprocessingShape" mc:Ignorable="w14 w15 w16se w16cid w16 w16cex w16sdtdh wp14">
   <w:sdt>
     <w:sdtPr>
       <w:rPr>
@@ -3884,7 +3833,7 @@
 </file>
 
 <file path=word/footnotes.xml><?xml version="1.0" encoding="utf-8"?>
-<w:footnotes xmlns:wpc="http://schemas.microsoft.com/office/word/2010/wordprocessingCanvas" xmlns:cx="http://schemas.microsoft.com/office/drawing/2014/chartex" xmlns:cx1="http://schemas.microsoft.com/office/drawing/2015/9/8/chartex" xmlns:cx2="http://schemas.microsoft.com/office/drawing/2015/10/21/chartex" xmlns:cx3="http://schemas.microsoft.com/office/drawing/2016/5/9/chartex" xmlns:cx4="http://schemas.microsoft.com/office/drawing/2016/5/10/chartex" xmlns:cx5="http://schemas.microsoft.com/office/drawing/2016/5/11/chartex" xmlns:cx6="http://schemas.microsoft.com/office/drawing/2016/5/12/chartex" xmlns:cx7="http://schemas.microsoft.com/office/drawing/2016/5/13/chartex" xmlns:cx8="http://schemas.microsoft.com/office/drawing/2016/5/14/chartex" xmlns:mc="http://schemas.openxmlformats.org/markup-compatibility/2006" xmlns:aink="http://schemas.microsoft.com/office/drawing/2016/ink" xmlns:am3d="http://schemas.microsoft.com/office/drawing/2017/model3d" xmlns:o="urn:schemas-microsoft-com:office:office" xmlns:r="http://schemas.openxmlformats.org/officeDocument/2006/relationships" xmlns:m="http://schemas.openxmlformats.org/officeDocument/2006/math" xmlns:v="urn:schemas-microsoft-com:vml" xmlns:wp14="http://schemas.microsoft.com/office/word/2010/wordprocessingDrawing" xmlns:wp="http://schemas.openxmlformats.org/drawingml/2006/wordprocessingDrawing" xmlns:w10="urn:schemas-microsoft-com:office:word" xmlns:w="http://schemas.openxmlformats.org/wordprocessingml/2006/main" xmlns:w14="http://schemas.microsoft.com/office/word/2010/wordml" xmlns:w15="http://schemas.microsoft.com/office/word/2012/wordml" xmlns:w16cex="http://schemas.microsoft.com/office/word/2018/wordml/cex" xmlns:w16cid="http://schemas.microsoft.com/office/word/2016/wordml/cid" xmlns:w16="http://schemas.microsoft.com/office/word/2018/wordml" xmlns:w16se="http://schemas.microsoft.com/office/word/2015/wordml/symex" xmlns:wpg="http://schemas.microsoft.com/office/word/2010/wordprocessingGroup" xmlns:wpi="http://schemas.microsoft.com/office/word/2010/wordprocessingInk" xmlns:wne="http://schemas.microsoft.com/office/word/2006/wordml" xmlns:wps="http://schemas.microsoft.com/office/word/2010/wordprocessingShape" mc:Ignorable="w14 w15 w16se w16cid w16 w16cex wp14">
+<w:footnotes xmlns:wpc="http://schemas.microsoft.com/office/word/2010/wordprocessingCanvas" xmlns:cx="http://schemas.microsoft.com/office/drawing/2014/chartex" xmlns:cx1="http://schemas.microsoft.com/office/drawing/2015/9/8/chartex" xmlns:cx2="http://schemas.microsoft.com/office/drawing/2015/10/21/chartex" xmlns:cx3="http://schemas.microsoft.com/office/drawing/2016/5/9/chartex" xmlns:cx4="http://schemas.microsoft.com/office/drawing/2016/5/10/chartex" xmlns:cx5="http://schemas.microsoft.com/office/drawing/2016/5/11/chartex" xmlns:cx6="http://schemas.microsoft.com/office/drawing/2016/5/12/chartex" xmlns:cx7="http://schemas.microsoft.com/office/drawing/2016/5/13/chartex" xmlns:cx8="http://schemas.microsoft.com/office/drawing/2016/5/14/chartex" xmlns:mc="http://schemas.openxmlformats.org/markup-compatibility/2006" xmlns:aink="http://schemas.microsoft.com/office/drawing/2016/ink" xmlns:am3d="http://schemas.microsoft.com/office/drawing/2017/model3d" xmlns:o="urn:schemas-microsoft-com:office:office" xmlns:r="http://schemas.openxmlformats.org/officeDocument/2006/relationships" xmlns:m="http://schemas.openxmlformats.org/officeDocument/2006/math" xmlns:v="urn:schemas-microsoft-com:vml" xmlns:wp14="http://schemas.microsoft.com/office/word/2010/wordprocessingDrawing" xmlns:wp="http://schemas.openxmlformats.org/drawingml/2006/wordprocessingDrawing" xmlns:w10="urn:schemas-microsoft-com:office:word" xmlns:w="http://schemas.openxmlformats.org/wordprocessingml/2006/main" xmlns:w14="http://schemas.microsoft.com/office/word/2010/wordml" xmlns:w15="http://schemas.microsoft.com/office/word/2012/wordml" xmlns:w16cex="http://schemas.microsoft.com/office/word/2018/wordml/cex" xmlns:w16cid="http://schemas.microsoft.com/office/word/2016/wordml/cid" xmlns:w16="http://schemas.microsoft.com/office/word/2018/wordml" xmlns:w16sdtdh="http://schemas.microsoft.com/office/word/2020/wordml/sdtdatahash" xmlns:w16se="http://schemas.microsoft.com/office/word/2015/wordml/symex" xmlns:wpg="http://schemas.microsoft.com/office/word/2010/wordprocessingGroup" xmlns:wpi="http://schemas.microsoft.com/office/word/2010/wordprocessingInk" xmlns:wne="http://schemas.microsoft.com/office/word/2006/wordml" xmlns:wps="http://schemas.microsoft.com/office/word/2010/wordprocessingShape" mc:Ignorable="w14 w15 w16se w16cid w16 w16cex w16sdtdh wp14">
   <w:footnote w:type="separator" w:id="-1">
     <w:p>
       <w:r>
@@ -3903,7 +3852,7 @@
 </file>
 
 <file path=word/numbering.xml><?xml version="1.0" encoding="utf-8"?>
-<w:numbering xmlns:wpc="http://schemas.microsoft.com/office/word/2010/wordprocessingCanvas" xmlns:cx="http://schemas.microsoft.com/office/drawing/2014/chartex" xmlns:cx1="http://schemas.microsoft.com/office/drawing/2015/9/8/chartex" xmlns:cx2="http://schemas.microsoft.com/office/drawing/2015/10/21/chartex" xmlns:cx3="http://schemas.microsoft.com/office/drawing/2016/5/9/chartex" xmlns:cx4="http://schemas.microsoft.com/office/drawing/2016/5/10/chartex" xmlns:cx5="http://schemas.microsoft.com/office/drawing/2016/5/11/chartex" xmlns:cx6="http://schemas.microsoft.com/office/drawing/2016/5/12/chartex" xmlns:cx7="http://schemas.microsoft.com/office/drawing/2016/5/13/chartex" xmlns:cx8="http://schemas.microsoft.com/office/drawing/2016/5/14/chartex" xmlns:mc="http://schemas.openxmlformats.org/markup-compatibility/2006" xmlns:aink="http://schemas.microsoft.com/office/drawing/2016/ink" xmlns:am3d="http://schemas.microsoft.com/office/drawing/2017/model3d" xmlns:o="urn:schemas-microsoft-com:office:office" xmlns:r="http://schemas.openxmlformats.org/officeDocument/2006/relationships" xmlns:m="http://schemas.openxmlformats.org/officeDocument/2006/math" xmlns:v="urn:schemas-microsoft-com:vml" xmlns:wp14="http://schemas.microsoft.com/office/word/2010/wordprocessingDrawing" xmlns:wp="http://schemas.openxmlformats.org/drawingml/2006/wordprocessingDrawing" xmlns:w10="urn:schemas-microsoft-com:office:word" xmlns:w="http://schemas.openxmlformats.org/wordprocessingml/2006/main" xmlns:w14="http://schemas.microsoft.com/office/word/2010/wordml" xmlns:w15="http://schemas.microsoft.com/office/word/2012/wordml" xmlns:w16cex="http://schemas.microsoft.com/office/word/2018/wordml/cex" xmlns:w16cid="http://schemas.microsoft.com/office/word/2016/wordml/cid" xmlns:w16="http://schemas.microsoft.com/office/word/2018/wordml" xmlns:w16se="http://schemas.microsoft.com/office/word/2015/wordml/symex" xmlns:wpg="http://schemas.microsoft.com/office/word/2010/wordprocessingGroup" xmlns:wpi="http://schemas.microsoft.com/office/word/2010/wordprocessingInk" xmlns:wne="http://schemas.microsoft.com/office/word/2006/wordml" xmlns:wps="http://schemas.microsoft.com/office/word/2010/wordprocessingShape" mc:Ignorable="w14 w15 w16se w16cid w16 w16cex wp14">
+<w:numbering xmlns:wpc="http://schemas.microsoft.com/office/word/2010/wordprocessingCanvas" xmlns:cx="http://schemas.microsoft.com/office/drawing/2014/chartex" xmlns:cx1="http://schemas.microsoft.com/office/drawing/2015/9/8/chartex" xmlns:cx2="http://schemas.microsoft.com/office/drawing/2015/10/21/chartex" xmlns:cx3="http://schemas.microsoft.com/office/drawing/2016/5/9/chartex" xmlns:cx4="http://schemas.microsoft.com/office/drawing/2016/5/10/chartex" xmlns:cx5="http://schemas.microsoft.com/office/drawing/2016/5/11/chartex" xmlns:cx6="http://schemas.microsoft.com/office/drawing/2016/5/12/chartex" xmlns:cx7="http://schemas.microsoft.com/office/drawing/2016/5/13/chartex" xmlns:cx8="http://schemas.microsoft.com/office/drawing/2016/5/14/chartex" xmlns:mc="http://schemas.openxmlformats.org/markup-compatibility/2006" xmlns:aink="http://schemas.microsoft.com/office/drawing/2016/ink" xmlns:am3d="http://schemas.microsoft.com/office/drawing/2017/model3d" xmlns:o="urn:schemas-microsoft-com:office:office" xmlns:r="http://schemas.openxmlformats.org/officeDocument/2006/relationships" xmlns:m="http://schemas.openxmlformats.org/officeDocument/2006/math" xmlns:v="urn:schemas-microsoft-com:vml" xmlns:wp14="http://schemas.microsoft.com/office/word/2010/wordprocessingDrawing" xmlns:wp="http://schemas.openxmlformats.org/drawingml/2006/wordprocessingDrawing" xmlns:w10="urn:schemas-microsoft-com:office:word" xmlns:w="http://schemas.openxmlformats.org/wordprocessingml/2006/main" xmlns:w14="http://schemas.microsoft.com/office/word/2010/wordml" xmlns:w15="http://schemas.microsoft.com/office/word/2012/wordml" xmlns:w16cex="http://schemas.microsoft.com/office/word/2018/wordml/cex" xmlns:w16cid="http://schemas.microsoft.com/office/word/2016/wordml/cid" xmlns:w16="http://schemas.microsoft.com/office/word/2018/wordml" xmlns:w16sdtdh="http://schemas.microsoft.com/office/word/2020/wordml/sdtdatahash" xmlns:w16se="http://schemas.microsoft.com/office/word/2015/wordml/symex" xmlns:wpg="http://schemas.microsoft.com/office/word/2010/wordprocessingGroup" xmlns:wpi="http://schemas.microsoft.com/office/word/2010/wordprocessingInk" xmlns:wne="http://schemas.microsoft.com/office/word/2006/wordml" xmlns:wps="http://schemas.microsoft.com/office/word/2010/wordprocessingShape" mc:Ignorable="w14 w15 w16se w16cid w16 w16cex w16sdtdh wp14">
   <w:abstractNum w:abstractNumId="0" w15:restartNumberingAfterBreak="0">
     <w:nsid w:val="FFFFFF7C"/>
     <w:multiLevelType w:val="singleLevel"/>
@@ -6076,7 +6025,7 @@
 </file>
 
 <file path=word/styles.xml><?xml version="1.0" encoding="utf-8"?>
-<w:styles xmlns:mc="http://schemas.openxmlformats.org/markup-compatibility/2006" xmlns:r="http://schemas.openxmlformats.org/officeDocument/2006/relationships" xmlns:w="http://schemas.openxmlformats.org/wordprocessingml/2006/main" xmlns:w14="http://schemas.microsoft.com/office/word/2010/wordml" xmlns:w15="http://schemas.microsoft.com/office/word/2012/wordml" xmlns:w16cex="http://schemas.microsoft.com/office/word/2018/wordml/cex" xmlns:w16cid="http://schemas.microsoft.com/office/word/2016/wordml/cid" xmlns:w16="http://schemas.microsoft.com/office/word/2018/wordml" xmlns:w16se="http://schemas.microsoft.com/office/word/2015/wordml/symex" mc:Ignorable="w14 w15 w16se w16cid w16 w16cex">
+<w:styles xmlns:mc="http://schemas.openxmlformats.org/markup-compatibility/2006" xmlns:r="http://schemas.openxmlformats.org/officeDocument/2006/relationships" xmlns:w="http://schemas.openxmlformats.org/wordprocessingml/2006/main" xmlns:w14="http://schemas.microsoft.com/office/word/2010/wordml" xmlns:w15="http://schemas.microsoft.com/office/word/2012/wordml" xmlns:w16cex="http://schemas.microsoft.com/office/word/2018/wordml/cex" xmlns:w16cid="http://schemas.microsoft.com/office/word/2016/wordml/cid" xmlns:w16="http://schemas.microsoft.com/office/word/2018/wordml" xmlns:w16sdtdh="http://schemas.microsoft.com/office/word/2020/wordml/sdtdatahash" xmlns:w16se="http://schemas.microsoft.com/office/word/2015/wordml/symex" mc:Ignorable="w14 w15 w16se w16cid w16 w16cex w16sdtdh">
   <w:docDefaults>
     <w:rPrDefault>
       <w:rPr>

</xml_diff>

<commit_message>
doku no fertig mache giele
</commit_message>
<xml_diff>
--- a/Dokumentationsvorlage-Mobile-App.202.docx
+++ b/Dokumentationsvorlage-Mobile-App.202.docx
@@ -1882,21 +1882,7 @@
             <w:rStyle w:val="Hyperlink"/>
             <w:u w:val="none"/>
           </w:rPr>
-          <w:t>Fort</w:t>
-        </w:r>
-        <w:r>
-          <w:rPr>
-            <w:rStyle w:val="Hyperlink"/>
-            <w:u w:val="none"/>
-          </w:rPr>
-          <w:t>n</w:t>
-        </w:r>
-        <w:r>
-          <w:rPr>
-            <w:rStyle w:val="Hyperlink"/>
-            <w:u w:val="none"/>
-          </w:rPr>
-          <w:t>ite</w:t>
+          <w:t>Fortnite</w:t>
         </w:r>
         <w:proofErr w:type="spellEnd"/>
         <w:r>
@@ -2306,10 +2292,7 @@
       </w:r>
       <w:proofErr w:type="spellEnd"/>
       <w:r>
-        <w:t xml:space="preserve"> nach rechts vom News Fragment zum Shop Fragment oder beim Drücken</w:t>
-      </w:r>
-      <w:r>
-        <w:t xml:space="preserve"> auf den gewünschten Tab Titel in der </w:t>
+        <w:t xml:space="preserve"> nach rechts vom News Fragment zum Shop Fragment oder beim Drücken auf den gewünschten Tab Titel in der </w:t>
       </w:r>
       <w:proofErr w:type="spellStart"/>
       <w:r>
@@ -2342,426 +2325,345 @@
           <w:numId w:val="0"/>
         </w:numPr>
         <w:ind w:left="720"/>
-      </w:pPr>
-    </w:p>
-    <w:p>
-      <w:pPr>
-        <w:pStyle w:val="Listenabsatz"/>
-        <w:numPr>
-          <w:ilvl w:val="0"/>
-          <w:numId w:val="0"/>
-        </w:numPr>
-        <w:ind w:left="720"/>
-      </w:pPr>
-    </w:p>
-    <w:p>
-      <w:pPr>
-        <w:pStyle w:val="Listenabsatz"/>
-        <w:numPr>
-          <w:ilvl w:val="0"/>
-          <w:numId w:val="38"/>
-        </w:numPr>
-        <w:spacing w:after="160" w:line="259" w:lineRule="auto"/>
         <w:rPr>
           <w:b/>
           <w:highlight w:val="yellow"/>
         </w:rPr>
       </w:pPr>
+      <w:r>
+        <w:t xml:space="preserve">Auf dem </w:t>
+      </w:r>
       <w:proofErr w:type="spellStart"/>
       <w:r>
-        <w:rPr>
-          <w:b/>
-          <w:highlight w:val="yellow"/>
-        </w:rPr>
-        <w:t>Startactivity</w:t>
+        <w:t>Detailactivity</w:t>
       </w:r>
       <w:proofErr w:type="spellEnd"/>
       <w:r>
-        <w:rPr>
-          <w:b/>
-          <w:highlight w:val="yellow"/>
-        </w:rPr>
-        <w:br/>
-      </w:r>
-      <w:r>
-        <w:rPr>
-          <w:highlight w:val="yellow"/>
-        </w:rPr>
-        <w:t xml:space="preserve">Innerhalb der </w:t>
+        <w:t xml:space="preserve"> sieht man die Detailansicht von einem einzelnen Spiel Gegenstand. Zuoberst in der </w:t>
       </w:r>
       <w:proofErr w:type="spellStart"/>
       <w:r>
-        <w:rPr>
-          <w:highlight w:val="yellow"/>
-        </w:rPr>
-        <w:t>StartActivity</w:t>
+        <w:t>ActionBar</w:t>
       </w:r>
       <w:proofErr w:type="spellEnd"/>
       <w:r>
-        <w:rPr>
-          <w:highlight w:val="yellow"/>
-        </w:rPr>
-        <w:t xml:space="preserve"> wird dem Benutzer zentral ein Login-</w:t>
+        <w:t xml:space="preserve"> hat es einen Pfeil, der zurück auf das Shop Fragment verweist. Daneben steht immer der Namen </w:t>
       </w:r>
       <w:proofErr w:type="gramStart"/>
       <w:r>
-        <w:rPr>
-          <w:highlight w:val="yellow"/>
-        </w:rPr>
-        <w:t>Formular  präsentiert</w:t>
+        <w:t>vom Spielgegenstand</w:t>
       </w:r>
       <w:proofErr w:type="gramEnd"/>
       <w:r>
-        <w:rPr>
-          <w:highlight w:val="yellow"/>
-        </w:rPr>
+        <w:t xml:space="preserve">. Darunter sieht man einen </w:t>
+      </w:r>
+      <w:proofErr w:type="spellStart"/>
+      <w:r>
+        <w:t>ImageSlider</w:t>
+      </w:r>
+      <w:proofErr w:type="spellEnd"/>
+      <w:r>
+        <w:t xml:space="preserve">, der mehr Bilder anzeigt. Wie zum Beispiel weitere Stilvarianten oder Accessoires vom Skin. Nachfolgend wir der Preis in </w:t>
+      </w:r>
+      <w:proofErr w:type="spellStart"/>
+      <w:r>
+        <w:t>Vbucks</w:t>
+      </w:r>
+      <w:proofErr w:type="spellEnd"/>
+      <w:r>
+        <w:t xml:space="preserve"> angezeigt und zu unterst einen kleinen Text über den Spiel Gegenstand. Auf diese </w:t>
+      </w:r>
+      <w:proofErr w:type="spellStart"/>
+      <w:r>
+        <w:t>Activity</w:t>
+      </w:r>
+      <w:proofErr w:type="spellEnd"/>
+      <w:r>
+        <w:t xml:space="preserve"> gelangt man, indem man auf den gewünschten Gegenstand </w:t>
+      </w:r>
+      <w:proofErr w:type="gramStart"/>
+      <w:r>
+        <w:t xml:space="preserve">drauf </w:t>
+      </w:r>
+      <w:r>
+        <w:t>klickt</w:t>
+      </w:r>
+      <w:proofErr w:type="gramEnd"/>
+      <w:r>
         <w:t xml:space="preserve">. </w:t>
       </w:r>
-      <w:r>
-        <w:rPr>
-          <w:highlight w:val="yellow"/>
-        </w:rPr>
-        <w:t>Oberhalb des Formulars wird das Logo der App platziert</w:t>
-      </w:r>
-      <w:r>
-        <w:rPr>
-          <w:highlight w:val="yellow"/>
-        </w:rPr>
-        <w:t>. Die Eingabefelder sollten</w:t>
-      </w:r>
-      <w:r>
-        <w:rPr>
-          <w:highlight w:val="yellow"/>
-        </w:rPr>
-        <w:t xml:space="preserve"> möglichst in den oberen zwei Drittel des Bildschirms platziert </w:t>
-      </w:r>
-      <w:r>
-        <w:rPr>
-          <w:highlight w:val="yellow"/>
-        </w:rPr>
-        <w:t xml:space="preserve">werden damit die Tastatur diese nicht </w:t>
-      </w:r>
-      <w:r>
-        <w:rPr>
-          <w:highlight w:val="yellow"/>
-        </w:rPr>
-        <w:t>überdeckt.</w:t>
-      </w:r>
-      <w:r>
-        <w:rPr>
-          <w:highlight w:val="yellow"/>
-        </w:rPr>
-        <w:br/>
-      </w:r>
-      <w:r>
-        <w:rPr>
-          <w:highlight w:val="yellow"/>
-        </w:rPr>
-        <w:t>Unter den Eingabefelder sind zwei Buttons platziert, «Login» und «Registrieren». Dabei soll der Login-Button farblich hervorgehoben werden da dieser öfters benutzt wird. Der «Registrieren»-Button wird im Normalfall einmal benutzt deshalb soll dieser neutral oder sogar weniger prominent dargestellt werden.</w:t>
-      </w:r>
-      <w:r>
-        <w:rPr>
-          <w:highlight w:val="yellow"/>
-        </w:rPr>
-        <w:br/>
+      <w:proofErr w:type="spellStart"/>
+      <w:r>
+        <w:t>Zurückt</w:t>
+      </w:r>
+      <w:proofErr w:type="spellEnd"/>
+      <w:r>
+        <w:t xml:space="preserve"> geht es wie schon gesagt mit dem Pfeil oben links.</w:t>
       </w:r>
     </w:p>
     <w:p>
       <w:pPr>
-        <w:pStyle w:val="Listenabsatz"/>
-        <w:numPr>
-          <w:ilvl w:val="0"/>
-          <w:numId w:val="38"/>
-        </w:numPr>
-        <w:spacing w:after="160" w:line="259" w:lineRule="auto"/>
+        <w:pStyle w:val="berschrift1"/>
+      </w:pPr>
+      <w:bookmarkStart w:id="4" w:name="_Toc76714239"/>
+      <w:r>
         <w:rPr>
-          <w:b/>
-          <w:highlight w:val="yellow"/>
+          <w:noProof/>
         </w:rPr>
-      </w:pPr>
-      <w:r>
-        <w:rPr>
-          <w:b/>
-          <w:highlight w:val="yellow"/>
-        </w:rPr>
-        <w:t>Badi-Galerie</w:t>
-      </w:r>
-      <w:r>
-        <w:rPr>
-          <w:b/>
-          <w:highlight w:val="yellow"/>
-        </w:rPr>
-        <w:br/>
-      </w:r>
-      <w:r>
-        <w:rPr>
-          <w:highlight w:val="yellow"/>
-        </w:rPr>
-        <w:t xml:space="preserve">In der «Badi-Galerie»-Ansicht wird dem Benutzer ein </w:t>
-      </w:r>
-      <w:proofErr w:type="spellStart"/>
-      <w:r>
-        <w:rPr>
-          <w:highlight w:val="yellow"/>
-        </w:rPr>
-        <w:t>Grid</w:t>
-      </w:r>
-      <w:proofErr w:type="spellEnd"/>
-      <w:r>
-        <w:rPr>
-          <w:highlight w:val="yellow"/>
-        </w:rPr>
-        <w:t xml:space="preserve"> </w:t>
-      </w:r>
-      <w:proofErr w:type="gramStart"/>
-      <w:r>
-        <w:rPr>
-          <w:highlight w:val="yellow"/>
-        </w:rPr>
-        <w:t>mit den favorisierten Schwimmbäder</w:t>
-      </w:r>
-      <w:proofErr w:type="gramEnd"/>
-      <w:r>
-        <w:rPr>
-          <w:highlight w:val="yellow"/>
-        </w:rPr>
-        <w:t xml:space="preserve"> angezeigt. Jedes einzelne </w:t>
-      </w:r>
-      <w:r>
-        <w:rPr>
-          <w:highlight w:val="yellow"/>
-        </w:rPr>
-        <w:t>Schwimmbad</w:t>
-      </w:r>
-      <w:r>
-        <w:rPr>
-          <w:highlight w:val="yellow"/>
-        </w:rPr>
-        <w:t xml:space="preserve"> wird mit einem Bild präsentiert. In der </w:t>
-      </w:r>
-      <w:r>
-        <w:rPr>
-          <w:highlight w:val="yellow"/>
-        </w:rPr>
-        <w:t>in der unteren</w:t>
-      </w:r>
-      <w:r>
-        <w:rPr>
-          <w:highlight w:val="yellow"/>
-        </w:rPr>
-        <w:t xml:space="preserve"> Ecke jedes Bildes wird die aktuelle Temperatur angezeigt.</w:t>
-      </w:r>
-      <w:r>
-        <w:rPr>
-          <w:highlight w:val="yellow"/>
-        </w:rPr>
-        <w:t xml:space="preserve"> Darunter den Namen der Badi und der Ort.</w:t>
-      </w:r>
-      <w:r>
-        <w:rPr>
-          <w:highlight w:val="yellow"/>
-        </w:rPr>
-        <w:t xml:space="preserve"> In der Auflistung muss auf und ab navigiert werden können da man mehr Schwimmbäder hinzufügen kann als auf dem Display Platz haben. </w:t>
-      </w:r>
-      <w:r>
-        <w:rPr>
-          <w:highlight w:val="yellow"/>
-        </w:rPr>
-        <w:t xml:space="preserve">Ein Floating-Action-Button mit einem </w:t>
-      </w:r>
-      <w:r>
-        <w:rPr>
-          <w:highlight w:val="yellow"/>
-        </w:rPr>
-        <w:t>Plus-</w:t>
-      </w:r>
-      <w:r>
-        <w:rPr>
-          <w:highlight w:val="yellow"/>
-        </w:rPr>
-        <w:t xml:space="preserve">Icon ist unten rechts am Screen </w:t>
-      </w:r>
-      <w:proofErr w:type="gramStart"/>
-      <w:r>
-        <w:rPr>
-          <w:highlight w:val="yellow"/>
-        </w:rPr>
-        <w:t>platziert</w:t>
-      </w:r>
-      <w:proofErr w:type="gramEnd"/>
-      <w:r>
-        <w:rPr>
-          <w:highlight w:val="yellow"/>
-        </w:rPr>
-        <w:t xml:space="preserve"> um neue Schwimmbäder in die eigene Liste aufzunehmen.</w:t>
-      </w:r>
-      <w:r>
-        <w:rPr>
-          <w:highlight w:val="yellow"/>
-        </w:rPr>
-        <w:t xml:space="preserve"> In der Actionbar am oberen Rand wird rechts ein </w:t>
-      </w:r>
-      <w:proofErr w:type="gramStart"/>
-      <w:r>
-        <w:rPr>
-          <w:highlight w:val="yellow"/>
-        </w:rPr>
-        <w:t>Kontextmenü platziert</w:t>
-      </w:r>
-      <w:proofErr w:type="gramEnd"/>
-      <w:r>
-        <w:rPr>
-          <w:highlight w:val="yellow"/>
-        </w:rPr>
-        <w:t xml:space="preserve"> welches mit dem entsprechenden Button geöffnet werden kann. Darin sind die Punkte Einstellungen, Hilfe und Logout zu finden.</w:t>
-      </w:r>
-      <w:r>
-        <w:rPr>
-          <w:highlight w:val="yellow"/>
-        </w:rPr>
-        <w:br/>
-      </w:r>
-    </w:p>
-    <w:p>
-      <w:pPr>
-        <w:pStyle w:val="Listenabsatz"/>
-        <w:numPr>
-          <w:ilvl w:val="0"/>
-          <w:numId w:val="38"/>
-        </w:numPr>
-        <w:spacing w:after="160" w:line="259" w:lineRule="auto"/>
-        <w:rPr>
-          <w:b/>
-          <w:highlight w:val="yellow"/>
-        </w:rPr>
-      </w:pPr>
-      <w:proofErr w:type="spellStart"/>
-      <w:r>
-        <w:rPr>
-          <w:b/>
-          <w:highlight w:val="yellow"/>
-        </w:rPr>
-        <w:t>Badidetails</w:t>
-      </w:r>
-      <w:proofErr w:type="spellEnd"/>
-      <w:r>
-        <w:rPr>
-          <w:b/>
-          <w:highlight w:val="yellow"/>
-        </w:rPr>
-        <w:br/>
-      </w:r>
-      <w:r>
-        <w:rPr>
-          <w:highlight w:val="yellow"/>
-        </w:rPr>
-        <w:t>…</w:t>
-      </w:r>
-    </w:p>
-    <w:p>
-      <w:pPr>
-        <w:pStyle w:val="Listenabsatz"/>
-        <w:numPr>
-          <w:ilvl w:val="0"/>
-          <w:numId w:val="38"/>
-        </w:numPr>
-        <w:spacing w:after="160" w:line="259" w:lineRule="auto"/>
-        <w:rPr>
-          <w:b/>
-          <w:highlight w:val="yellow"/>
-        </w:rPr>
-      </w:pPr>
-      <w:proofErr w:type="spellStart"/>
-      <w:r>
-        <w:rPr>
-          <w:b/>
-          <w:highlight w:val="yellow"/>
-        </w:rPr>
-        <w:t>Badiauswahl</w:t>
-      </w:r>
-      <w:proofErr w:type="spellEnd"/>
-      <w:r>
-        <w:rPr>
-          <w:b/>
-          <w:highlight w:val="yellow"/>
-        </w:rPr>
-        <w:br/>
-      </w:r>
-      <w:r>
-        <w:rPr>
-          <w:highlight w:val="yellow"/>
-        </w:rPr>
-        <w:t>…</w:t>
-      </w:r>
-    </w:p>
-    <w:p>
-      <w:pPr>
-        <w:pStyle w:val="Listenabsatz"/>
-        <w:numPr>
-          <w:ilvl w:val="0"/>
-          <w:numId w:val="38"/>
-        </w:numPr>
-        <w:spacing w:after="160" w:line="259" w:lineRule="auto"/>
-        <w:rPr>
-          <w:b/>
-          <w:highlight w:val="yellow"/>
-        </w:rPr>
-      </w:pPr>
-      <w:r>
-        <w:rPr>
-          <w:b/>
-          <w:highlight w:val="yellow"/>
-        </w:rPr>
-        <w:t>Registration</w:t>
-      </w:r>
-      <w:r>
-        <w:rPr>
-          <w:b/>
-          <w:highlight w:val="yellow"/>
-        </w:rPr>
-        <w:br/>
-      </w:r>
-      <w:r>
-        <w:rPr>
-          <w:highlight w:val="yellow"/>
-        </w:rPr>
-        <w:t>…</w:t>
-      </w:r>
-    </w:p>
-    <w:p>
-      <w:pPr>
-        <w:pStyle w:val="berschrift1"/>
-      </w:pPr>
-      <w:bookmarkStart w:id="4" w:name="_Toc76714239"/>
+        <w:drawing>
+          <wp:anchor distT="0" distB="0" distL="114300" distR="114300" simplePos="0" relativeHeight="251723776" behindDoc="0" locked="0" layoutInCell="1" allowOverlap="1" wp14:anchorId="25AF14C5" wp14:editId="582B561A">
+            <wp:simplePos x="0" y="0"/>
+            <wp:positionH relativeFrom="margin">
+              <wp:align>left</wp:align>
+            </wp:positionH>
+            <wp:positionV relativeFrom="paragraph">
+              <wp:posOffset>636657</wp:posOffset>
+            </wp:positionV>
+            <wp:extent cx="6120130" cy="4321810"/>
+            <wp:effectExtent l="0" t="0" r="0" b="2540"/>
+            <wp:wrapTopAndBottom/>
+            <wp:docPr id="5" name="Grafik 5"/>
+            <wp:cNvGraphicFramePr>
+              <a:graphicFrameLocks xmlns:a="http://schemas.openxmlformats.org/drawingml/2006/main" noChangeAspect="1"/>
+            </wp:cNvGraphicFramePr>
+            <a:graphic xmlns:a="http://schemas.openxmlformats.org/drawingml/2006/main">
+              <a:graphicData uri="http://schemas.openxmlformats.org/drawingml/2006/picture">
+                <pic:pic xmlns:pic="http://schemas.openxmlformats.org/drawingml/2006/picture">
+                  <pic:nvPicPr>
+                    <pic:cNvPr id="1" name=""/>
+                    <pic:cNvPicPr/>
+                  </pic:nvPicPr>
+                  <pic:blipFill>
+                    <a:blip r:embed="rId14">
+                      <a:extLst>
+                        <a:ext uri="{28A0092B-C50C-407E-A947-70E740481C1C}">
+                          <a14:useLocalDpi xmlns:a14="http://schemas.microsoft.com/office/drawing/2010/main" val="0"/>
+                        </a:ext>
+                      </a:extLst>
+                    </a:blip>
+                    <a:stretch>
+                      <a:fillRect/>
+                    </a:stretch>
+                  </pic:blipFill>
+                  <pic:spPr>
+                    <a:xfrm>
+                      <a:off x="0" y="0"/>
+                      <a:ext cx="6120130" cy="4321810"/>
+                    </a:xfrm>
+                    <a:prstGeom prst="rect">
+                      <a:avLst/>
+                    </a:prstGeom>
+                  </pic:spPr>
+                </pic:pic>
+              </a:graphicData>
+            </a:graphic>
+            <wp14:sizeRelH relativeFrom="page">
+              <wp14:pctWidth>0</wp14:pctWidth>
+            </wp14:sizeRelH>
+            <wp14:sizeRelV relativeFrom="page">
+              <wp14:pctHeight>0</wp14:pctHeight>
+            </wp14:sizeRelV>
+          </wp:anchor>
+        </w:drawing>
+      </w:r>
       <w:r>
         <w:t>Technische Realisierung</w:t>
       </w:r>
       <w:bookmarkEnd w:id="4"/>
     </w:p>
     <w:p>
-      <w:r>
+      <w:pPr>
+        <w:spacing w:after="0"/>
         <w:rPr>
-          <w:highlight w:val="yellow"/>
+          <w:rFonts w:ascii="Segoe UI" w:eastAsia="Times New Roman" w:hAnsi="Segoe UI" w:cs="Segoe UI"/>
+          <w:sz w:val="21"/>
+          <w:szCs w:val="21"/>
+          <w:lang w:eastAsia="de-CH"/>
         </w:rPr>
-        <w:t>Beschreibt hier, wie ihr eure komplexe Komponente technisch umgesetzt habt.</w:t>
-      </w:r>
+      </w:pPr>
       <w:r>
         <w:rPr>
-          <w:highlight w:val="yellow"/>
+          <w:rFonts w:eastAsia="Times New Roman" w:cs="Times New Roman"/>
+          <w:lang w:eastAsia="de-CH"/>
         </w:rPr>
-        <w:t xml:space="preserve"> Zur Darstellung der technischen Umsetzung wird ein UML-Diagramm empfohlen, welches zusätzlich in Textform beschrieben wird.</w:t>
-      </w:r>
+        <w:t xml:space="preserve">Wir verwendeten für unser Projekt eine online Gratis verfügbare </w:t>
+      </w:r>
+      <w:proofErr w:type="spellStart"/>
       <w:r>
         <w:rPr>
-          <w:highlight w:val="yellow"/>
+          <w:rFonts w:eastAsia="Times New Roman" w:cs="Times New Roman"/>
+          <w:lang w:eastAsia="de-CH"/>
         </w:rPr>
-        <w:t xml:space="preserve"> Erklärt kurz die wichtigsten Klassen und Methoden und deren Zusammenspiel.</w:t>
-      </w:r>
+        <w:t>Fortnite</w:t>
+      </w:r>
+      <w:proofErr w:type="spellEnd"/>
       <w:r>
         <w:rPr>
-          <w:highlight w:val="yellow"/>
+          <w:rFonts w:eastAsia="Times New Roman" w:cs="Times New Roman"/>
+          <w:lang w:eastAsia="de-CH"/>
         </w:rPr>
-        <w:t xml:space="preserve"> Eine Fachperson, welche dieses Kapitel liest, sollte schnell nachvollziehen können, wie die externe Komponente realisiert wurde.</w:t>
+        <w:t xml:space="preserve"> API, diese gibt einem einen JSON String zurück welcher wir mit der Klasse </w:t>
+      </w:r>
+      <w:proofErr w:type="spellStart"/>
+      <w:r>
+        <w:rPr>
+          <w:rFonts w:eastAsia="Times New Roman" w:cs="Times New Roman"/>
+          <w:lang w:eastAsia="de-CH"/>
+        </w:rPr>
+        <w:t>NewsJSONParser</w:t>
+      </w:r>
+      <w:proofErr w:type="spellEnd"/>
+      <w:r>
+        <w:rPr>
+          <w:rFonts w:eastAsia="Times New Roman" w:cs="Times New Roman"/>
+          <w:lang w:eastAsia="de-CH"/>
+        </w:rPr>
+        <w:t xml:space="preserve"> auslesen. Das obige Klassendiagramm zeigt lediglich wie wird die News Daten auslesen und nicht zusätzlich noch den Shop. Um die Daten zu speichern erstellten wir die Klasse </w:t>
+      </w:r>
+      <w:proofErr w:type="gramStart"/>
+      <w:r>
+        <w:rPr>
+          <w:rFonts w:eastAsia="Times New Roman" w:cs="Times New Roman"/>
+          <w:lang w:eastAsia="de-CH"/>
+        </w:rPr>
+        <w:t>News</w:t>
+      </w:r>
+      <w:proofErr w:type="gramEnd"/>
+      <w:r>
+        <w:rPr>
+          <w:rFonts w:eastAsia="Times New Roman" w:cs="Times New Roman"/>
+          <w:lang w:eastAsia="de-CH"/>
+        </w:rPr>
+        <w:t xml:space="preserve"> </w:t>
+      </w:r>
+      <w:r>
+        <w:rPr>
+          <w:rFonts w:ascii="Segoe UI" w:eastAsia="Times New Roman" w:hAnsi="Segoe UI" w:cs="Segoe UI"/>
+          <w:sz w:val="21"/>
+          <w:szCs w:val="21"/>
+          <w:lang w:eastAsia="de-CH"/>
+        </w:rPr>
+        <w:t xml:space="preserve">in welche wir durch Project Lombok </w:t>
+      </w:r>
+      <w:proofErr w:type="spellStart"/>
+      <w:r>
+        <w:rPr>
+          <w:rFonts w:ascii="Segoe UI" w:eastAsia="Times New Roman" w:hAnsi="Segoe UI" w:cs="Segoe UI"/>
+          <w:sz w:val="21"/>
+          <w:szCs w:val="21"/>
+          <w:lang w:eastAsia="de-CH"/>
+        </w:rPr>
+        <w:t>getter</w:t>
+      </w:r>
+      <w:proofErr w:type="spellEnd"/>
+      <w:r>
+        <w:rPr>
+          <w:rFonts w:ascii="Segoe UI" w:eastAsia="Times New Roman" w:hAnsi="Segoe UI" w:cs="Segoe UI"/>
+          <w:sz w:val="21"/>
+          <w:szCs w:val="21"/>
+          <w:lang w:eastAsia="de-CH"/>
+        </w:rPr>
+        <w:t xml:space="preserve"> und </w:t>
+      </w:r>
+      <w:proofErr w:type="spellStart"/>
+      <w:r>
+        <w:rPr>
+          <w:rFonts w:ascii="Segoe UI" w:eastAsia="Times New Roman" w:hAnsi="Segoe UI" w:cs="Segoe UI"/>
+          <w:sz w:val="21"/>
+          <w:szCs w:val="21"/>
+          <w:lang w:eastAsia="de-CH"/>
+        </w:rPr>
+        <w:t>setter</w:t>
+      </w:r>
+      <w:proofErr w:type="spellEnd"/>
+      <w:r>
+        <w:rPr>
+          <w:rFonts w:ascii="Segoe UI" w:eastAsia="Times New Roman" w:hAnsi="Segoe UI" w:cs="Segoe UI"/>
+          <w:sz w:val="21"/>
+          <w:szCs w:val="21"/>
+          <w:lang w:eastAsia="de-CH"/>
+        </w:rPr>
+        <w:t xml:space="preserve"> automatisch erstellen liessen. Der </w:t>
+      </w:r>
+      <w:proofErr w:type="spellStart"/>
+      <w:r>
+        <w:rPr>
+          <w:rFonts w:ascii="Segoe UI" w:eastAsia="Times New Roman" w:hAnsi="Segoe UI" w:cs="Segoe UI"/>
+          <w:sz w:val="21"/>
+          <w:szCs w:val="21"/>
+          <w:lang w:eastAsia="de-CH"/>
+        </w:rPr>
+        <w:t>Json</w:t>
+      </w:r>
+      <w:proofErr w:type="spellEnd"/>
+      <w:r>
+        <w:rPr>
+          <w:rFonts w:ascii="Segoe UI" w:eastAsia="Times New Roman" w:hAnsi="Segoe UI" w:cs="Segoe UI"/>
+          <w:sz w:val="21"/>
+          <w:szCs w:val="21"/>
+          <w:lang w:eastAsia="de-CH"/>
+        </w:rPr>
+        <w:t xml:space="preserve"> String erhalten wir durch einen </w:t>
+      </w:r>
+      <w:proofErr w:type="spellStart"/>
+      <w:r>
+        <w:rPr>
+          <w:rFonts w:ascii="Segoe UI" w:eastAsia="Times New Roman" w:hAnsi="Segoe UI" w:cs="Segoe UI"/>
+          <w:sz w:val="21"/>
+          <w:szCs w:val="21"/>
+          <w:lang w:eastAsia="de-CH"/>
+        </w:rPr>
+        <w:t>JsonObjectRequest</w:t>
+      </w:r>
+      <w:proofErr w:type="spellEnd"/>
+      <w:r>
+        <w:rPr>
+          <w:rFonts w:ascii="Segoe UI" w:eastAsia="Times New Roman" w:hAnsi="Segoe UI" w:cs="Segoe UI"/>
+          <w:sz w:val="21"/>
+          <w:szCs w:val="21"/>
+          <w:lang w:eastAsia="de-CH"/>
+        </w:rPr>
+        <w:t xml:space="preserve"> welcher wir durch eine </w:t>
+      </w:r>
+      <w:proofErr w:type="spellStart"/>
+      <w:r>
+        <w:rPr>
+          <w:rFonts w:ascii="Segoe UI" w:eastAsia="Times New Roman" w:hAnsi="Segoe UI" w:cs="Segoe UI"/>
+          <w:sz w:val="21"/>
+          <w:szCs w:val="21"/>
+          <w:lang w:eastAsia="de-CH"/>
+        </w:rPr>
+        <w:t>RequestQueue</w:t>
+      </w:r>
+      <w:proofErr w:type="spellEnd"/>
+      <w:r>
+        <w:rPr>
+          <w:rFonts w:ascii="Segoe UI" w:eastAsia="Times New Roman" w:hAnsi="Segoe UI" w:cs="Segoe UI"/>
+          <w:sz w:val="21"/>
+          <w:szCs w:val="21"/>
+          <w:lang w:eastAsia="de-CH"/>
+        </w:rPr>
+        <w:t xml:space="preserve"> einen GET Request absetzten auf die </w:t>
+      </w:r>
+      <w:proofErr w:type="spellStart"/>
+      <w:r>
+        <w:rPr>
+          <w:rFonts w:ascii="Segoe UI" w:eastAsia="Times New Roman" w:hAnsi="Segoe UI" w:cs="Segoe UI"/>
+          <w:sz w:val="21"/>
+          <w:szCs w:val="21"/>
+          <w:lang w:eastAsia="de-CH"/>
+        </w:rPr>
+        <w:t>Fortnite</w:t>
+      </w:r>
+      <w:proofErr w:type="spellEnd"/>
+      <w:r>
+        <w:rPr>
+          <w:rFonts w:ascii="Segoe UI" w:eastAsia="Times New Roman" w:hAnsi="Segoe UI" w:cs="Segoe UI"/>
+          <w:sz w:val="21"/>
+          <w:szCs w:val="21"/>
+          <w:lang w:eastAsia="de-CH"/>
+        </w:rPr>
+        <w:t xml:space="preserve"> API. Die API enthält einen Link zu den Bildern wie auch Titel und Description der News</w:t>
       </w:r>
     </w:p>
     <w:p>
@@ -3829,152 +3731,68 @@
       <w:bookmarkEnd w:id="8"/>
     </w:p>
     <w:p>
-      <w:pPr>
-        <w:rPr>
-          <w:highlight w:val="yellow"/>
-        </w:rPr>
-      </w:pPr>
-      <w:r>
-        <w:rPr>
-          <w:highlight w:val="yellow"/>
-        </w:rPr>
-        <w:t xml:space="preserve">Hier kommt eure Reflexion zum Projekt. </w:t>
+      <w:r>
+        <w:t>Wir sind der Meinung, dass uns dieses Projekt sehr gut gelungen ist. Wir konnten alle unsere Ziele erreichen und sind sehr zufrieden damit.</w:t>
+      </w:r>
+      <w:r>
+        <w:t xml:space="preserve"> Wir konnten uns gut an unser Mockup halten und konnten alle </w:t>
+      </w:r>
+      <w:proofErr w:type="gramStart"/>
+      <w:r>
+        <w:t>Komponenten</w:t>
+      </w:r>
+      <w:proofErr w:type="gramEnd"/>
+      <w:r>
+        <w:t xml:space="preserve"> die wir wollten implementieren. Weniger gut funktionierte das </w:t>
+      </w:r>
+      <w:proofErr w:type="spellStart"/>
+      <w:r>
+        <w:t>Testing</w:t>
+      </w:r>
+      <w:proofErr w:type="spellEnd"/>
+      <w:r>
+        <w:t>. Wir konnten weder UI-Tests (Espresso) noch Unit-Tests durchführen.</w:t>
+      </w:r>
+      <w:r>
+        <w:t xml:space="preserve"> Irgendetwas funktionierte nicht und unsere Lehrkraft konnte uns leider auch nicht mehr weiterhelfen.</w:t>
       </w:r>
     </w:p>
     <w:p>
-      <w:pPr>
-        <w:pStyle w:val="Listenabsatz"/>
-        <w:numPr>
-          <w:ilvl w:val="0"/>
-          <w:numId w:val="42"/>
-        </w:numPr>
-        <w:rPr>
-          <w:highlight w:val="yellow"/>
-        </w:rPr>
-      </w:pPr>
-      <w:r>
-        <w:rPr>
-          <w:highlight w:val="yellow"/>
-        </w:rPr>
-        <w:t xml:space="preserve">Was lief gut/schlecht? </w:t>
+      <w:r>
+        <w:t xml:space="preserve">Mit dem Endergebnis sind wir sehr zufrieden. Wir finden, wir haben unsere Erwartungen übertroffen. Die Applikation ist schön und ansprechend gestaltet. Weiter funktioniert sie </w:t>
+      </w:r>
+      <w:r>
+        <w:t>einwandfrei und flüssig.</w:t>
       </w:r>
     </w:p>
     <w:p>
-      <w:pPr>
-        <w:pStyle w:val="Listenabsatz"/>
-        <w:numPr>
-          <w:ilvl w:val="0"/>
-          <w:numId w:val="42"/>
-        </w:numPr>
-        <w:rPr>
-          <w:highlight w:val="yellow"/>
-        </w:rPr>
-      </w:pPr>
-      <w:r>
-        <w:rPr>
-          <w:highlight w:val="yellow"/>
-        </w:rPr>
-        <w:t>Wie seid ihr mit dem Endergebnis zufrieden?</w:t>
+      <w:r>
+        <w:t xml:space="preserve">In dieser </w:t>
+      </w:r>
+      <w:proofErr w:type="spellStart"/>
+      <w:r>
+        <w:t>üK</w:t>
+      </w:r>
+      <w:proofErr w:type="spellEnd"/>
+      <w:r>
+        <w:t xml:space="preserve">-Woche haben wir sehr viel neue Dinge gelernt. Zuvor hatten wir noch nie mit API gearbeitet und es war eine komplett neue Erfahrung. Wir wollten extra keine Applikation mit Datenbank machen, weil wir dies schon zu genüge getan haben. Anfangs Woche war es noch sehr komplex doch mit der Zeit verstanden wir es immer wie besser. Was wir sicher Neues dazu lernten, ist </w:t>
       </w:r>
     </w:p>
     <w:p>
-      <w:pPr>
-        <w:pStyle w:val="Listenabsatz"/>
-        <w:numPr>
-          <w:ilvl w:val="0"/>
-          <w:numId w:val="42"/>
-        </w:numPr>
-        <w:rPr>
-          <w:highlight w:val="yellow"/>
-        </w:rPr>
-      </w:pPr>
-      <w:r>
-        <w:rPr>
-          <w:highlight w:val="yellow"/>
-        </w:rPr>
-        <w:t>Was habt ihr gelernt?</w:t>
-      </w:r>
-    </w:p>
-    <w:p>
-      <w:pPr>
-        <w:pStyle w:val="Listenabsatz"/>
-        <w:numPr>
-          <w:ilvl w:val="0"/>
-          <w:numId w:val="42"/>
-        </w:numPr>
-        <w:rPr>
-          <w:highlight w:val="yellow"/>
-        </w:rPr>
-      </w:pPr>
-      <w:r>
-        <w:rPr>
-          <w:highlight w:val="yellow"/>
-        </w:rPr>
-        <w:t>War alles vorhanden oder was fehlte noch?</w:t>
-      </w:r>
-    </w:p>
-    <w:p>
-      <w:pPr>
-        <w:pStyle w:val="Listenabsatz"/>
-        <w:numPr>
-          <w:ilvl w:val="0"/>
-          <w:numId w:val="42"/>
-        </w:numPr>
-        <w:rPr>
-          <w:highlight w:val="yellow"/>
-        </w:rPr>
-      </w:pPr>
-      <w:r>
-        <w:rPr>
-          <w:highlight w:val="yellow"/>
-        </w:rPr>
-        <w:t>Usw.</w:t>
-      </w:r>
-    </w:p>
-    <w:p/>
-    <w:p/>
-    <w:p/>
-    <w:p/>
-    <w:p/>
-    <w:p>
-      <w:pPr>
-        <w:tabs>
-          <w:tab w:val="left" w:pos="2667"/>
-        </w:tabs>
-      </w:pPr>
-    </w:p>
-    <w:p>
-      <w:pPr>
-        <w:tabs>
-          <w:tab w:val="left" w:pos="2667"/>
-        </w:tabs>
-      </w:pPr>
-    </w:p>
-    <w:p>
-      <w:pPr>
-        <w:tabs>
-          <w:tab w:val="left" w:pos="2667"/>
-        </w:tabs>
-      </w:pPr>
-    </w:p>
-    <w:p>
-      <w:pPr>
-        <w:tabs>
-          <w:tab w:val="left" w:pos="2667"/>
-        </w:tabs>
-      </w:pPr>
-    </w:p>
-    <w:p>
-      <w:pPr>
-        <w:pStyle w:val="berschrift3"/>
-        <w:numPr>
-          <w:ilvl w:val="0"/>
-          <w:numId w:val="0"/>
-        </w:numPr>
-      </w:pPr>
+      <w:r>
+        <w:t xml:space="preserve">Wir konnten eigentlich alles was wir geplant hatten umsetzen. Weiter wollten wir noch einen </w:t>
+      </w:r>
+      <w:proofErr w:type="spellStart"/>
+      <w:r>
+        <w:t>Timer</w:t>
+      </w:r>
+      <w:proofErr w:type="spellEnd"/>
+      <w:r>
+        <w:t xml:space="preserve"> einbauen, der herunterzählt, bis der Shop wieder aktualisiert und neue Skins anzeigt. Dies konnten wir aber nicht erledigen, weil uns die Zeit fehlte. Aber es wäre eine Erweiterung in der Zukunft Wert. Schlussendlich sind wir sehr zufrieden mit dem Projekt und es bereitete viel Spass.</w:t>
+      </w:r>
     </w:p>
     <w:sectPr>
-      <w:footerReference w:type="default" r:id="rId14"/>
+      <w:footerReference w:type="default" r:id="rId15"/>
       <w:pgSz w:w="11906" w:h="16838" w:code="9"/>
       <w:pgMar w:top="1134" w:right="1134" w:bottom="1134" w:left="1134" w:header="709" w:footer="454" w:gutter="0"/>
       <w:pgNumType w:start="0"/>
@@ -4131,7 +3949,6 @@
             <w:alias w:val="Titel"/>
             <w:tag w:val=""/>
             <w:id w:val="1993595809"/>
-            <w:showingPlcHdr/>
             <w:dataBinding w:prefixMappings="xmlns:ns0='http://purl.org/dc/elements/1.1/' xmlns:ns1='http://schemas.openxmlformats.org/package/2006/metadata/core-properties' " w:xpath="/ns1:coreProperties[1]/ns0:title[1]" w:storeItemID="{6C3C8BC8-F283-45AE-878A-BAB7291924A1}"/>
             <w:text/>
           </w:sdtPr>
@@ -4139,9 +3956,11 @@
           <w:sdtContent>
             <w:r>
               <w:rPr>
-                <w:rStyle w:val="Platzhaltertext"/>
-              </w:rPr>
-              <w:t>[Titel]</w:t>
+                <w:color w:val="565656"/>
+                <w:sz w:val="16"/>
+                <w:szCs w:val="16"/>
+              </w:rPr>
+              <w:t>FÜR FORTNITE</w:t>
             </w:r>
           </w:sdtContent>
         </w:sdt>
@@ -7053,6 +6872,7 @@
   <w:style w:type="character" w:default="1" w:styleId="Absatz-Standardschriftart">
     <w:name w:val="Default Paragraph Font"/>
     <w:uiPriority w:val="1"/>
+    <w:semiHidden/>
     <w:unhideWhenUsed/>
   </w:style>
   <w:style w:type="table" w:default="1" w:styleId="NormaleTabelle">

</xml_diff>